<commit_message>
Routes aangepast met nieuwe kaart
</commit_message>
<xml_diff>
--- a/assets/routes/route-kort-donderdag.docx
+++ b/assets/routes/route-kort-donderdag.docx
@@ -782,15 +782,16 @@
       <w:r>
         <w:rPr>
           <w:rFonts w:ascii="Calibri" w:eastAsia="Calibri" w:hAnsi="Calibri" w:cs="Calibri"/>
+          <w:noProof/>
           <w:color w:val="000000"/>
           <w:szCs w:val="24"/>
         </w:rPr>
         <w:lastRenderedPageBreak/>
         <w:drawing>
-          <wp:inline distT="0" distB="0" distL="0" distR="0" wp14:anchorId="306EFB7F" wp14:editId="1C48ACFD">
-            <wp:extent cx="7863254" cy="5875125"/>
-            <wp:effectExtent l="3493" t="0" r="7937" b="7938"/>
-            <wp:docPr id="735610021" name="Picture 1" descr="A map of a road&#10;&#10;AI-generated content may be incorrect."/>
+          <wp:inline distT="0" distB="0" distL="0" distR="0" wp14:anchorId="306EFB7F" wp14:editId="4C1FC582">
+            <wp:extent cx="7881213" cy="5888543"/>
+            <wp:effectExtent l="5715" t="0" r="0" b="0"/>
+            <wp:docPr id="735610021" name="Picture 1"/>
             <wp:cNvGraphicFramePr>
               <a:graphicFrameLocks xmlns:a="http://schemas.openxmlformats.org/drawingml/2006/main" noChangeAspect="1"/>
             </wp:cNvGraphicFramePr>
@@ -798,12 +799,18 @@
               <a:graphicData uri="http://schemas.openxmlformats.org/drawingml/2006/picture">
                 <pic:pic xmlns:pic="http://schemas.openxmlformats.org/drawingml/2006/picture">
                   <pic:nvPicPr>
-                    <pic:cNvPr id="735610021" name="Picture 1" descr="A map of a road&#10;&#10;AI-generated content may be incorrect."/>
+                    <pic:cNvPr id="735610021" name="Picture 1"/>
                     <pic:cNvPicPr/>
                   </pic:nvPicPr>
-                  <pic:blipFill rotWithShape="1">
-                    <a:blip r:embed="rId7"/>
-                    <a:srcRect r="12583"/>
+                  <pic:blipFill>
+                    <a:blip r:embed="rId7">
+                      <a:extLst>
+                        <a:ext uri="{28A0092B-C50C-407E-A947-70E740481C1C}">
+                          <a14:useLocalDpi xmlns:a14="http://schemas.microsoft.com/office/drawing/2010/main" val="0"/>
+                        </a:ext>
+                      </a:extLst>
+                    </a:blip>
+                    <a:srcRect l="6292" r="6292"/>
                     <a:stretch>
                       <a:fillRect/>
                     </a:stretch>

</xml_diff>